<commit_message>
Finished Exercise One - String Builder
</commit_message>
<xml_diff>
--- a/Final Exam II Notes.docx
+++ b/Final Exam II Notes.docx
@@ -313,6 +313,98 @@
           <w:szCs w:val="24"/>
         </w:rPr>
       </w:pPr>
+      <w:r>
+        <w:rPr>
+          <w:rFonts w:ascii="Cascadia Code" w:hAnsi="Cascadia Code" w:cs="Cascadia Code"/>
+          <w:sz w:val="24"/>
+          <w:szCs w:val="24"/>
+        </w:rPr>
+        <w:t>Create a StringBuilder, append your first name, append your last name, and then</w:t>
+      </w:r>
+      <w:r>
+        <w:rPr>
+          <w:rFonts w:ascii="Cascadia Code" w:hAnsi="Cascadia Code" w:cs="Cascadia Code"/>
+          <w:sz w:val="24"/>
+          <w:szCs w:val="24"/>
+        </w:rPr>
+        <w:t xml:space="preserve"> </w:t>
+      </w:r>
+      <w:r>
+        <w:rPr>
+          <w:rFonts w:ascii="Cascadia Code" w:hAnsi="Cascadia Code" w:cs="Cascadia Code"/>
+          <w:sz w:val="24"/>
+          <w:szCs w:val="24"/>
+        </w:rPr>
+        <w:t>print the result.</w:t>
+      </w:r>
+    </w:p>
+    <w:p>
+      <w:pPr>
+        <w:rPr>
+          <w:rFonts w:ascii="Cascadia Code" w:hAnsi="Cascadia Code" w:cs="Cascadia Code"/>
+          <w:sz w:val="24"/>
+          <w:szCs w:val="24"/>
+        </w:rPr>
+      </w:pPr>
+      <w:r>
+        <w:rPr>
+          <w:rFonts w:ascii="Cascadia Code" w:hAnsi="Cascadia Code" w:cs="Cascadia Code"/>
+          <w:sz w:val="24"/>
+          <w:szCs w:val="24"/>
+        </w:rPr>
+        <w:t>Insert your middle name between your first and last name, then print the result.</w:t>
+      </w:r>
+    </w:p>
+    <w:p>
+      <w:pPr>
+        <w:rPr>
+          <w:rFonts w:ascii="Cascadia Code" w:hAnsi="Cascadia Code" w:cs="Cascadia Code"/>
+          <w:sz w:val="24"/>
+          <w:szCs w:val="24"/>
+        </w:rPr>
+      </w:pPr>
+      <w:r>
+        <w:rPr>
+          <w:rFonts w:ascii="Cascadia Code" w:hAnsi="Cascadia Code" w:cs="Cascadia Code"/>
+          <w:sz w:val="24"/>
+          <w:szCs w:val="24"/>
+        </w:rPr>
+        <w:t>Replace your last name with your favorite hobby, then print the result.</w:t>
+      </w:r>
+    </w:p>
+    <w:p>
+      <w:pPr>
+        <w:rPr>
+          <w:rFonts w:ascii="Cascadia Code" w:hAnsi="Cascadia Code" w:cs="Cascadia Code"/>
+          <w:sz w:val="24"/>
+          <w:szCs w:val="24"/>
+        </w:rPr>
+      </w:pPr>
+      <w:r>
+        <w:rPr>
+          <w:rFonts w:ascii="Cascadia Code" w:hAnsi="Cascadia Code" w:cs="Cascadia Code"/>
+          <w:sz w:val="24"/>
+          <w:szCs w:val="24"/>
+        </w:rPr>
+        <w:t>Delete the first name, and print the result.</w:t>
+      </w:r>
+    </w:p>
+    <w:p>
+      <w:pPr>
+        <w:rPr>
+          <w:rFonts w:ascii="Cascadia Code" w:hAnsi="Cascadia Code" w:cs="Cascadia Code"/>
+          <w:sz w:val="24"/>
+          <w:szCs w:val="24"/>
+        </w:rPr>
+      </w:pPr>
+      <w:r>
+        <w:rPr>
+          <w:rFonts w:ascii="Cascadia Code" w:hAnsi="Cascadia Code" w:cs="Cascadia Code"/>
+          <w:sz w:val="24"/>
+          <w:szCs w:val="24"/>
+        </w:rPr>
+        <w:t>Reverse the entire StringBuilder content and print it</w:t>
+      </w:r>
     </w:p>
     <w:p>
       <w:pPr>
@@ -883,7 +975,6 @@
   <w:style w:type="character" w:default="1" w:styleId="DefaultParagraphFont">
     <w:name w:val="Default Paragraph Font"/>
     <w:uiPriority w:val="1"/>
-    <w:semiHidden/>
     <w:unhideWhenUsed/>
   </w:style>
   <w:style w:type="table" w:default="1" w:styleId="TableNormal">

</xml_diff>